<commit_message>
updated readme and added files
</commit_message>
<xml_diff>
--- a/Script.docx
+++ b/Script.docx
@@ -14274,95 +14274,6 @@
           <w:szCs w:val="20"/>
           <w:lang w:eastAsia="en-IN"/>
         </w:rPr>
-        <w:t xml:space="preserve"> Biosample_1/</w:t>
-      </w:r>
-      <w:proofErr w:type="spellStart"/>
-      <w:r>
-        <w:rPr>
-          <w:rFonts w:ascii="Consolas" w:eastAsia="Times New Roman" w:hAnsi="Consolas" w:cs="Courier New"/>
-          <w:color w:val="0F1115"/>
-          <w:sz w:val="20"/>
-          <w:szCs w:val="20"/>
-          <w:lang w:eastAsia="en-IN"/>
-        </w:rPr>
-        <w:t>test_aligned.sam</w:t>
-      </w:r>
-      <w:proofErr w:type="spellEnd"/>
-      <w:r>
-        <w:rPr>
-          <w:rFonts w:ascii="Consolas" w:eastAsia="Times New Roman" w:hAnsi="Consolas" w:cs="Courier New"/>
-          <w:color w:val="0F1115"/>
-          <w:sz w:val="20"/>
-          <w:szCs w:val="20"/>
-          <w:lang w:eastAsia="en-IN"/>
-        </w:rPr>
-        <w:t xml:space="preserve"> Results/</w:t>
-      </w:r>
-      <w:proofErr w:type="spellStart"/>
-      <w:r>
-        <w:rPr>
-          <w:rFonts w:ascii="Consolas" w:eastAsia="Times New Roman" w:hAnsi="Consolas" w:cs="Courier New"/>
-          <w:color w:val="0F1115"/>
-          <w:sz w:val="20"/>
-          <w:szCs w:val="20"/>
-          <w:lang w:eastAsia="en-IN"/>
-        </w:rPr>
-        <w:t>cancer_test_aligned.sam</w:t>
-      </w:r>
-      <w:proofErr w:type="spellEnd"/>
-    </w:p>
-    <w:p>
-      <w:pPr>
-        <w:tabs>
-          <w:tab w:val="left" w:pos="916"/>
-          <w:tab w:val="left" w:pos="1832"/>
-          <w:tab w:val="left" w:pos="2748"/>
-          <w:tab w:val="left" w:pos="3664"/>
-          <w:tab w:val="left" w:pos="4580"/>
-          <w:tab w:val="left" w:pos="5496"/>
-          <w:tab w:val="left" w:pos="6412"/>
-          <w:tab w:val="left" w:pos="7328"/>
-          <w:tab w:val="left" w:pos="8244"/>
-          <w:tab w:val="left" w:pos="9160"/>
-          <w:tab w:val="left" w:pos="10076"/>
-          <w:tab w:val="left" w:pos="10992"/>
-          <w:tab w:val="left" w:pos="11908"/>
-          <w:tab w:val="left" w:pos="12824"/>
-          <w:tab w:val="left" w:pos="13740"/>
-          <w:tab w:val="left" w:pos="14656"/>
-        </w:tabs>
-        <w:wordWrap w:val="0"/>
-        <w:spacing w:after="0" w:line="330" w:lineRule="atLeast"/>
-        <w:rPr>
-          <w:rFonts w:ascii="Consolas" w:eastAsia="Times New Roman" w:hAnsi="Consolas" w:cs="Courier New"/>
-          <w:color w:val="0F1115"/>
-          <w:sz w:val="20"/>
-          <w:szCs w:val="20"/>
-          <w:lang w:eastAsia="en-IN"/>
-        </w:rPr>
-      </w:pPr>
-      <w:proofErr w:type="spellStart"/>
-      <w:proofErr w:type="gramStart"/>
-      <w:r>
-        <w:rPr>
-          <w:rFonts w:ascii="Consolas" w:eastAsia="Times New Roman" w:hAnsi="Consolas" w:cs="Courier New"/>
-          <w:color w:val="4078F2"/>
-          <w:sz w:val="20"/>
-          <w:szCs w:val="20"/>
-          <w:lang w:eastAsia="en-IN"/>
-        </w:rPr>
-        <w:t>cp</w:t>
-      </w:r>
-      <w:proofErr w:type="spellEnd"/>
-      <w:proofErr w:type="gramEnd"/>
-      <w:r>
-        <w:rPr>
-          <w:rFonts w:ascii="Consolas" w:eastAsia="Times New Roman" w:hAnsi="Consolas" w:cs="Courier New"/>
-          <w:color w:val="0F1115"/>
-          <w:sz w:val="20"/>
-          <w:szCs w:val="20"/>
-          <w:lang w:eastAsia="en-IN"/>
-        </w:rPr>
         <w:t xml:space="preserve"> Biosample_1/test_alignment_summary.txt Results/cancer_test_alignment_summary.txt</w:t>
       </w:r>
     </w:p>
@@ -14573,95 +14484,6 @@
           <w:szCs w:val="20"/>
           <w:lang w:eastAsia="en-IN"/>
         </w:rPr>
-        <w:t xml:space="preserve"> Biosample_2/</w:t>
-      </w:r>
-      <w:proofErr w:type="spellStart"/>
-      <w:r>
-        <w:rPr>
-          <w:rFonts w:ascii="Consolas" w:eastAsia="Times New Roman" w:hAnsi="Consolas" w:cs="Courier New"/>
-          <w:color w:val="0F1115"/>
-          <w:sz w:val="20"/>
-          <w:szCs w:val="20"/>
-          <w:lang w:eastAsia="en-IN"/>
-        </w:rPr>
-        <w:t>test_aligned.sam</w:t>
-      </w:r>
-      <w:proofErr w:type="spellEnd"/>
-      <w:r>
-        <w:rPr>
-          <w:rFonts w:ascii="Consolas" w:eastAsia="Times New Roman" w:hAnsi="Consolas" w:cs="Courier New"/>
-          <w:color w:val="0F1115"/>
-          <w:sz w:val="20"/>
-          <w:szCs w:val="20"/>
-          <w:lang w:eastAsia="en-IN"/>
-        </w:rPr>
-        <w:t xml:space="preserve"> Results/</w:t>
-      </w:r>
-      <w:proofErr w:type="spellStart"/>
-      <w:r>
-        <w:rPr>
-          <w:rFonts w:ascii="Consolas" w:eastAsia="Times New Roman" w:hAnsi="Consolas" w:cs="Courier New"/>
-          <w:color w:val="0F1115"/>
-          <w:sz w:val="20"/>
-          <w:szCs w:val="20"/>
-          <w:lang w:eastAsia="en-IN"/>
-        </w:rPr>
-        <w:t>normal_test_aligned.sam</w:t>
-      </w:r>
-      <w:proofErr w:type="spellEnd"/>
-    </w:p>
-    <w:p>
-      <w:pPr>
-        <w:tabs>
-          <w:tab w:val="left" w:pos="916"/>
-          <w:tab w:val="left" w:pos="1832"/>
-          <w:tab w:val="left" w:pos="2748"/>
-          <w:tab w:val="left" w:pos="3664"/>
-          <w:tab w:val="left" w:pos="4580"/>
-          <w:tab w:val="left" w:pos="5496"/>
-          <w:tab w:val="left" w:pos="6412"/>
-          <w:tab w:val="left" w:pos="7328"/>
-          <w:tab w:val="left" w:pos="8244"/>
-          <w:tab w:val="left" w:pos="9160"/>
-          <w:tab w:val="left" w:pos="10076"/>
-          <w:tab w:val="left" w:pos="10992"/>
-          <w:tab w:val="left" w:pos="11908"/>
-          <w:tab w:val="left" w:pos="12824"/>
-          <w:tab w:val="left" w:pos="13740"/>
-          <w:tab w:val="left" w:pos="14656"/>
-        </w:tabs>
-        <w:wordWrap w:val="0"/>
-        <w:spacing w:after="0" w:line="330" w:lineRule="atLeast"/>
-        <w:rPr>
-          <w:rFonts w:ascii="Consolas" w:eastAsia="Times New Roman" w:hAnsi="Consolas" w:cs="Courier New"/>
-          <w:color w:val="0F1115"/>
-          <w:sz w:val="20"/>
-          <w:szCs w:val="20"/>
-          <w:lang w:eastAsia="en-IN"/>
-        </w:rPr>
-      </w:pPr>
-      <w:proofErr w:type="spellStart"/>
-      <w:proofErr w:type="gramStart"/>
-      <w:r>
-        <w:rPr>
-          <w:rFonts w:ascii="Consolas" w:eastAsia="Times New Roman" w:hAnsi="Consolas" w:cs="Courier New"/>
-          <w:color w:val="4078F2"/>
-          <w:sz w:val="20"/>
-          <w:szCs w:val="20"/>
-          <w:lang w:eastAsia="en-IN"/>
-        </w:rPr>
-        <w:t>cp</w:t>
-      </w:r>
-      <w:proofErr w:type="spellEnd"/>
-      <w:proofErr w:type="gramEnd"/>
-      <w:r>
-        <w:rPr>
-          <w:rFonts w:ascii="Consolas" w:eastAsia="Times New Roman" w:hAnsi="Consolas" w:cs="Courier New"/>
-          <w:color w:val="0F1115"/>
-          <w:sz w:val="20"/>
-          <w:szCs w:val="20"/>
-          <w:lang w:eastAsia="en-IN"/>
-        </w:rPr>
         <w:t xml:space="preserve"> Biosample_2/test_alignment_summary.txt Results/normal_test_alignment_summary.txt</w:t>
       </w:r>
     </w:p>
@@ -15293,6 +15115,7 @@
           <w:szCs w:val="20"/>
           <w:lang w:eastAsia="en-IN"/>
         </w:rPr>
+        <w:lastRenderedPageBreak/>
         <w:t>echo</w:t>
       </w:r>
       <w:proofErr w:type="gramEnd"/>
@@ -16361,7 +16184,6 @@
           <w:lang w:eastAsia="en-IN"/>
         </w:rPr>
       </w:pPr>
-      <w:proofErr w:type="gramStart"/>
       <w:r>
         <w:rPr>
           <w:rFonts w:ascii="Consolas" w:eastAsia="Times New Roman" w:hAnsi="Consolas" w:cs="Courier New"/>
@@ -16372,7 +16194,6 @@
         </w:rPr>
         <w:t>echo</w:t>
       </w:r>
-      <w:proofErr w:type="gramEnd"/>
       <w:r>
         <w:rPr>
           <w:rFonts w:ascii="Consolas" w:eastAsia="Times New Roman" w:hAnsi="Consolas" w:cs="Courier New"/>
@@ -16391,810 +16212,524 @@
           <w:szCs w:val="20"/>
           <w:lang w:eastAsia="en-IN"/>
         </w:rPr>
-        <w:t>"2. Alignment files:"</w:t>
-      </w:r>
-    </w:p>
-    <w:p>
-      <w:pPr>
-        <w:tabs>
-          <w:tab w:val="left" w:pos="916"/>
-          <w:tab w:val="left" w:pos="1832"/>
-          <w:tab w:val="left" w:pos="2748"/>
-          <w:tab w:val="left" w:pos="3664"/>
-          <w:tab w:val="left" w:pos="4580"/>
-          <w:tab w:val="left" w:pos="5496"/>
-          <w:tab w:val="left" w:pos="6412"/>
-          <w:tab w:val="left" w:pos="7328"/>
-          <w:tab w:val="left" w:pos="8244"/>
-          <w:tab w:val="left" w:pos="9160"/>
-          <w:tab w:val="left" w:pos="10076"/>
-          <w:tab w:val="left" w:pos="10992"/>
-          <w:tab w:val="left" w:pos="11908"/>
-          <w:tab w:val="left" w:pos="12824"/>
-          <w:tab w:val="left" w:pos="13740"/>
-          <w:tab w:val="left" w:pos="14656"/>
-        </w:tabs>
-        <w:wordWrap w:val="0"/>
-        <w:spacing w:after="0" w:line="330" w:lineRule="atLeast"/>
-        <w:rPr>
-          <w:rFonts w:ascii="Consolas" w:eastAsia="Times New Roman" w:hAnsi="Consolas" w:cs="Courier New"/>
-          <w:color w:val="0F1115"/>
-          <w:sz w:val="20"/>
-          <w:szCs w:val="20"/>
-          <w:lang w:eastAsia="en-IN"/>
-        </w:rPr>
-      </w:pPr>
-      <w:proofErr w:type="gramStart"/>
-      <w:r>
-        <w:rPr>
-          <w:rFonts w:ascii="Consolas" w:eastAsia="Times New Roman" w:hAnsi="Consolas" w:cs="Courier New"/>
-          <w:color w:val="50A14F"/>
-          <w:sz w:val="20"/>
-          <w:szCs w:val="20"/>
-          <w:lang w:eastAsia="en-IN"/>
-        </w:rPr>
-        <w:t>echo</w:t>
-      </w:r>
-      <w:proofErr w:type="gramEnd"/>
-      <w:r>
-        <w:rPr>
-          <w:rFonts w:ascii="Consolas" w:eastAsia="Times New Roman" w:hAnsi="Consolas" w:cs="Courier New"/>
-          <w:color w:val="0F1115"/>
-          <w:sz w:val="20"/>
-          <w:szCs w:val="20"/>
-          <w:lang w:eastAsia="en-IN"/>
-        </w:rPr>
-        <w:t xml:space="preserve"> </w:t>
-      </w:r>
-      <w:r>
-        <w:rPr>
-          <w:rFonts w:ascii="Consolas" w:eastAsia="Times New Roman" w:hAnsi="Consolas" w:cs="Courier New"/>
-          <w:color w:val="50A14F"/>
-          <w:sz w:val="20"/>
-          <w:szCs w:val="20"/>
-          <w:lang w:eastAsia="en-IN"/>
-        </w:rPr>
-        <w:t xml:space="preserve">"   - </w:t>
-      </w:r>
-      <w:proofErr w:type="spellStart"/>
-      <w:r>
-        <w:rPr>
-          <w:rFonts w:ascii="Consolas" w:eastAsia="Times New Roman" w:hAnsi="Consolas" w:cs="Courier New"/>
-          <w:color w:val="50A14F"/>
-          <w:sz w:val="20"/>
-          <w:szCs w:val="20"/>
-          <w:lang w:eastAsia="en-IN"/>
-        </w:rPr>
-        <w:t>cancer_test_aligned.sam</w:t>
-      </w:r>
-      <w:proofErr w:type="spellEnd"/>
-      <w:r>
-        <w:rPr>
-          <w:rFonts w:ascii="Consolas" w:eastAsia="Times New Roman" w:hAnsi="Consolas" w:cs="Courier New"/>
-          <w:color w:val="50A14F"/>
-          <w:sz w:val="20"/>
-          <w:szCs w:val="20"/>
-          <w:lang w:eastAsia="en-IN"/>
-        </w:rPr>
-        <w:t>"</w:t>
-      </w:r>
-    </w:p>
-    <w:p>
-      <w:pPr>
-        <w:tabs>
-          <w:tab w:val="left" w:pos="916"/>
-          <w:tab w:val="left" w:pos="1832"/>
-          <w:tab w:val="left" w:pos="2748"/>
-          <w:tab w:val="left" w:pos="3664"/>
-          <w:tab w:val="left" w:pos="4580"/>
-          <w:tab w:val="left" w:pos="5496"/>
-          <w:tab w:val="left" w:pos="6412"/>
-          <w:tab w:val="left" w:pos="7328"/>
-          <w:tab w:val="left" w:pos="8244"/>
-          <w:tab w:val="left" w:pos="9160"/>
-          <w:tab w:val="left" w:pos="10076"/>
-          <w:tab w:val="left" w:pos="10992"/>
-          <w:tab w:val="left" w:pos="11908"/>
-          <w:tab w:val="left" w:pos="12824"/>
-          <w:tab w:val="left" w:pos="13740"/>
-          <w:tab w:val="left" w:pos="14656"/>
-        </w:tabs>
-        <w:wordWrap w:val="0"/>
-        <w:spacing w:after="0" w:line="330" w:lineRule="atLeast"/>
-        <w:rPr>
-          <w:rFonts w:ascii="Consolas" w:eastAsia="Times New Roman" w:hAnsi="Consolas" w:cs="Courier New"/>
-          <w:color w:val="0F1115"/>
-          <w:sz w:val="20"/>
-          <w:szCs w:val="20"/>
-          <w:lang w:eastAsia="en-IN"/>
-        </w:rPr>
-      </w:pPr>
-      <w:proofErr w:type="gramStart"/>
-      <w:r>
-        <w:rPr>
-          <w:rFonts w:ascii="Consolas" w:eastAsia="Times New Roman" w:hAnsi="Consolas" w:cs="Courier New"/>
-          <w:color w:val="50A14F"/>
-          <w:sz w:val="20"/>
-          <w:szCs w:val="20"/>
-          <w:lang w:eastAsia="en-IN"/>
-        </w:rPr>
-        <w:t>echo</w:t>
-      </w:r>
-      <w:proofErr w:type="gramEnd"/>
-      <w:r>
-        <w:rPr>
-          <w:rFonts w:ascii="Consolas" w:eastAsia="Times New Roman" w:hAnsi="Consolas" w:cs="Courier New"/>
-          <w:color w:val="0F1115"/>
-          <w:sz w:val="20"/>
-          <w:szCs w:val="20"/>
-          <w:lang w:eastAsia="en-IN"/>
-        </w:rPr>
-        <w:t xml:space="preserve"> </w:t>
-      </w:r>
-      <w:r>
-        <w:rPr>
-          <w:rFonts w:ascii="Consolas" w:eastAsia="Times New Roman" w:hAnsi="Consolas" w:cs="Courier New"/>
-          <w:color w:val="50A14F"/>
-          <w:sz w:val="20"/>
-          <w:szCs w:val="20"/>
-          <w:lang w:eastAsia="en-IN"/>
-        </w:rPr>
-        <w:t xml:space="preserve">"   - </w:t>
-      </w:r>
-      <w:proofErr w:type="spellStart"/>
-      <w:r>
-        <w:rPr>
-          <w:rFonts w:ascii="Consolas" w:eastAsia="Times New Roman" w:hAnsi="Consolas" w:cs="Courier New"/>
-          <w:color w:val="50A14F"/>
-          <w:sz w:val="20"/>
-          <w:szCs w:val="20"/>
-          <w:lang w:eastAsia="en-IN"/>
-        </w:rPr>
-        <w:t>normal_test_aligned.sam</w:t>
-      </w:r>
-      <w:proofErr w:type="spellEnd"/>
-      <w:r>
-        <w:rPr>
-          <w:rFonts w:ascii="Consolas" w:eastAsia="Times New Roman" w:hAnsi="Consolas" w:cs="Courier New"/>
-          <w:color w:val="50A14F"/>
-          <w:sz w:val="20"/>
-          <w:szCs w:val="20"/>
-          <w:lang w:eastAsia="en-IN"/>
-        </w:rPr>
-        <w:t>"</w:t>
-      </w:r>
-    </w:p>
-    <w:p>
-      <w:pPr>
-        <w:tabs>
-          <w:tab w:val="left" w:pos="916"/>
-          <w:tab w:val="left" w:pos="1832"/>
-          <w:tab w:val="left" w:pos="2748"/>
-          <w:tab w:val="left" w:pos="3664"/>
-          <w:tab w:val="left" w:pos="4580"/>
-          <w:tab w:val="left" w:pos="5496"/>
-          <w:tab w:val="left" w:pos="6412"/>
-          <w:tab w:val="left" w:pos="7328"/>
-          <w:tab w:val="left" w:pos="8244"/>
-          <w:tab w:val="left" w:pos="9160"/>
-          <w:tab w:val="left" w:pos="10076"/>
-          <w:tab w:val="left" w:pos="10992"/>
-          <w:tab w:val="left" w:pos="11908"/>
-          <w:tab w:val="left" w:pos="12824"/>
-          <w:tab w:val="left" w:pos="13740"/>
-          <w:tab w:val="left" w:pos="14656"/>
-        </w:tabs>
-        <w:wordWrap w:val="0"/>
-        <w:spacing w:after="0" w:line="330" w:lineRule="atLeast"/>
-        <w:rPr>
-          <w:rFonts w:ascii="Consolas" w:eastAsia="Times New Roman" w:hAnsi="Consolas" w:cs="Courier New"/>
-          <w:color w:val="0F1115"/>
-          <w:sz w:val="20"/>
-          <w:szCs w:val="20"/>
-          <w:lang w:eastAsia="en-IN"/>
-        </w:rPr>
-      </w:pPr>
-      <w:proofErr w:type="gramStart"/>
-      <w:r>
-        <w:rPr>
-          <w:rFonts w:ascii="Consolas" w:eastAsia="Times New Roman" w:hAnsi="Consolas" w:cs="Courier New"/>
-          <w:color w:val="50A14F"/>
-          <w:sz w:val="20"/>
-          <w:szCs w:val="20"/>
-          <w:lang w:eastAsia="en-IN"/>
-        </w:rPr>
-        <w:t>echo</w:t>
-      </w:r>
-      <w:proofErr w:type="gramEnd"/>
-      <w:r>
-        <w:rPr>
-          <w:rFonts w:ascii="Consolas" w:eastAsia="Times New Roman" w:hAnsi="Consolas" w:cs="Courier New"/>
-          <w:color w:val="0F1115"/>
-          <w:sz w:val="20"/>
-          <w:szCs w:val="20"/>
-          <w:lang w:eastAsia="en-IN"/>
-        </w:rPr>
-        <w:t xml:space="preserve"> </w:t>
-      </w:r>
-      <w:r>
-        <w:rPr>
-          <w:rFonts w:ascii="Consolas" w:eastAsia="Times New Roman" w:hAnsi="Consolas" w:cs="Courier New"/>
-          <w:color w:val="50A14F"/>
-          <w:sz w:val="20"/>
-          <w:szCs w:val="20"/>
-          <w:lang w:eastAsia="en-IN"/>
-        </w:rPr>
-        <w:t>""</w:t>
-      </w:r>
-    </w:p>
-    <w:p>
-      <w:pPr>
-        <w:tabs>
-          <w:tab w:val="left" w:pos="916"/>
-          <w:tab w:val="left" w:pos="1832"/>
-          <w:tab w:val="left" w:pos="2748"/>
-          <w:tab w:val="left" w:pos="3664"/>
-          <w:tab w:val="left" w:pos="4580"/>
-          <w:tab w:val="left" w:pos="5496"/>
-          <w:tab w:val="left" w:pos="6412"/>
-          <w:tab w:val="left" w:pos="7328"/>
-          <w:tab w:val="left" w:pos="8244"/>
-          <w:tab w:val="left" w:pos="9160"/>
-          <w:tab w:val="left" w:pos="10076"/>
-          <w:tab w:val="left" w:pos="10992"/>
-          <w:tab w:val="left" w:pos="11908"/>
-          <w:tab w:val="left" w:pos="12824"/>
-          <w:tab w:val="left" w:pos="13740"/>
-          <w:tab w:val="left" w:pos="14656"/>
-        </w:tabs>
-        <w:wordWrap w:val="0"/>
-        <w:spacing w:after="0" w:line="330" w:lineRule="atLeast"/>
-        <w:rPr>
-          <w:rFonts w:ascii="Consolas" w:eastAsia="Times New Roman" w:hAnsi="Consolas" w:cs="Courier New"/>
-          <w:color w:val="0F1115"/>
-          <w:sz w:val="20"/>
-          <w:szCs w:val="20"/>
-          <w:lang w:eastAsia="en-IN"/>
-        </w:rPr>
-      </w:pPr>
-      <w:proofErr w:type="gramStart"/>
-      <w:r>
-        <w:rPr>
-          <w:rFonts w:ascii="Consolas" w:eastAsia="Times New Roman" w:hAnsi="Consolas" w:cs="Courier New"/>
-          <w:color w:val="50A14F"/>
-          <w:sz w:val="20"/>
-          <w:szCs w:val="20"/>
-          <w:lang w:eastAsia="en-IN"/>
-        </w:rPr>
-        <w:t>echo</w:t>
-      </w:r>
-      <w:proofErr w:type="gramEnd"/>
-      <w:r>
-        <w:rPr>
-          <w:rFonts w:ascii="Consolas" w:eastAsia="Times New Roman" w:hAnsi="Consolas" w:cs="Courier New"/>
-          <w:color w:val="0F1115"/>
-          <w:sz w:val="20"/>
-          <w:szCs w:val="20"/>
-          <w:lang w:eastAsia="en-IN"/>
-        </w:rPr>
-        <w:t xml:space="preserve"> </w:t>
-      </w:r>
-      <w:r>
-        <w:rPr>
-          <w:rFonts w:ascii="Consolas" w:eastAsia="Times New Roman" w:hAnsi="Consolas" w:cs="Courier New"/>
-          <w:color w:val="50A14F"/>
-          <w:sz w:val="20"/>
-          <w:szCs w:val="20"/>
-          <w:lang w:eastAsia="en-IN"/>
-        </w:rPr>
-        <w:t>"3. Alignment statistics:"</w:t>
-      </w:r>
-    </w:p>
-    <w:p>
-      <w:pPr>
-        <w:tabs>
-          <w:tab w:val="left" w:pos="916"/>
-          <w:tab w:val="left" w:pos="1832"/>
-          <w:tab w:val="left" w:pos="2748"/>
-          <w:tab w:val="left" w:pos="3664"/>
-          <w:tab w:val="left" w:pos="4580"/>
-          <w:tab w:val="left" w:pos="5496"/>
-          <w:tab w:val="left" w:pos="6412"/>
-          <w:tab w:val="left" w:pos="7328"/>
-          <w:tab w:val="left" w:pos="8244"/>
-          <w:tab w:val="left" w:pos="9160"/>
-          <w:tab w:val="left" w:pos="10076"/>
-          <w:tab w:val="left" w:pos="10992"/>
-          <w:tab w:val="left" w:pos="11908"/>
-          <w:tab w:val="left" w:pos="12824"/>
-          <w:tab w:val="left" w:pos="13740"/>
-          <w:tab w:val="left" w:pos="14656"/>
-        </w:tabs>
-        <w:wordWrap w:val="0"/>
-        <w:spacing w:after="0" w:line="330" w:lineRule="atLeast"/>
-        <w:rPr>
-          <w:rFonts w:ascii="Consolas" w:eastAsia="Times New Roman" w:hAnsi="Consolas" w:cs="Courier New"/>
-          <w:color w:val="0F1115"/>
-          <w:sz w:val="20"/>
-          <w:szCs w:val="20"/>
-          <w:lang w:eastAsia="en-IN"/>
-        </w:rPr>
-      </w:pPr>
-      <w:proofErr w:type="gramStart"/>
-      <w:r>
-        <w:rPr>
-          <w:rFonts w:ascii="Consolas" w:eastAsia="Times New Roman" w:hAnsi="Consolas" w:cs="Courier New"/>
-          <w:color w:val="50A14F"/>
-          <w:sz w:val="20"/>
-          <w:szCs w:val="20"/>
-          <w:lang w:eastAsia="en-IN"/>
-        </w:rPr>
-        <w:t>echo</w:t>
-      </w:r>
-      <w:proofErr w:type="gramEnd"/>
-      <w:r>
-        <w:rPr>
-          <w:rFonts w:ascii="Consolas" w:eastAsia="Times New Roman" w:hAnsi="Consolas" w:cs="Courier New"/>
-          <w:color w:val="0F1115"/>
-          <w:sz w:val="20"/>
-          <w:szCs w:val="20"/>
-          <w:lang w:eastAsia="en-IN"/>
-        </w:rPr>
-        <w:t xml:space="preserve"> </w:t>
-      </w:r>
-      <w:r>
-        <w:rPr>
-          <w:rFonts w:ascii="Consolas" w:eastAsia="Times New Roman" w:hAnsi="Consolas" w:cs="Courier New"/>
-          <w:color w:val="50A14F"/>
-          <w:sz w:val="20"/>
-          <w:szCs w:val="20"/>
-          <w:lang w:eastAsia="en-IN"/>
-        </w:rPr>
-        <w:t>"   - cancer_test_alignment_summary.txt"</w:t>
-      </w:r>
-    </w:p>
-    <w:p>
-      <w:pPr>
-        <w:tabs>
-          <w:tab w:val="left" w:pos="916"/>
-          <w:tab w:val="left" w:pos="1832"/>
-          <w:tab w:val="left" w:pos="2748"/>
-          <w:tab w:val="left" w:pos="3664"/>
-          <w:tab w:val="left" w:pos="4580"/>
-          <w:tab w:val="left" w:pos="5496"/>
-          <w:tab w:val="left" w:pos="6412"/>
-          <w:tab w:val="left" w:pos="7328"/>
-          <w:tab w:val="left" w:pos="8244"/>
-          <w:tab w:val="left" w:pos="9160"/>
-          <w:tab w:val="left" w:pos="10076"/>
-          <w:tab w:val="left" w:pos="10992"/>
-          <w:tab w:val="left" w:pos="11908"/>
-          <w:tab w:val="left" w:pos="12824"/>
-          <w:tab w:val="left" w:pos="13740"/>
-          <w:tab w:val="left" w:pos="14656"/>
-        </w:tabs>
-        <w:wordWrap w:val="0"/>
-        <w:spacing w:after="0" w:line="330" w:lineRule="atLeast"/>
-        <w:rPr>
-          <w:rFonts w:ascii="Consolas" w:eastAsia="Times New Roman" w:hAnsi="Consolas" w:cs="Courier New"/>
-          <w:color w:val="0F1115"/>
-          <w:sz w:val="20"/>
-          <w:szCs w:val="20"/>
-          <w:lang w:eastAsia="en-IN"/>
-        </w:rPr>
-      </w:pPr>
-      <w:proofErr w:type="gramStart"/>
-      <w:r>
-        <w:rPr>
-          <w:rFonts w:ascii="Consolas" w:eastAsia="Times New Roman" w:hAnsi="Consolas" w:cs="Courier New"/>
-          <w:color w:val="50A14F"/>
-          <w:sz w:val="20"/>
-          <w:szCs w:val="20"/>
-          <w:lang w:eastAsia="en-IN"/>
-        </w:rPr>
-        <w:t>echo</w:t>
-      </w:r>
-      <w:proofErr w:type="gramEnd"/>
-      <w:r>
-        <w:rPr>
-          <w:rFonts w:ascii="Consolas" w:eastAsia="Times New Roman" w:hAnsi="Consolas" w:cs="Courier New"/>
-          <w:color w:val="0F1115"/>
-          <w:sz w:val="20"/>
-          <w:szCs w:val="20"/>
-          <w:lang w:eastAsia="en-IN"/>
-        </w:rPr>
-        <w:t xml:space="preserve"> </w:t>
-      </w:r>
-      <w:r>
-        <w:rPr>
-          <w:rFonts w:ascii="Consolas" w:eastAsia="Times New Roman" w:hAnsi="Consolas" w:cs="Courier New"/>
-          <w:color w:val="50A14F"/>
-          <w:sz w:val="20"/>
-          <w:szCs w:val="20"/>
-          <w:lang w:eastAsia="en-IN"/>
-        </w:rPr>
-        <w:t>"   - normal_test_alignment_summary.txt"</w:t>
-      </w:r>
-    </w:p>
-    <w:p>
-      <w:pPr>
-        <w:tabs>
-          <w:tab w:val="left" w:pos="916"/>
-          <w:tab w:val="left" w:pos="1832"/>
-          <w:tab w:val="left" w:pos="2748"/>
-          <w:tab w:val="left" w:pos="3664"/>
-          <w:tab w:val="left" w:pos="4580"/>
-          <w:tab w:val="left" w:pos="5496"/>
-          <w:tab w:val="left" w:pos="6412"/>
-          <w:tab w:val="left" w:pos="7328"/>
-          <w:tab w:val="left" w:pos="8244"/>
-          <w:tab w:val="left" w:pos="9160"/>
-          <w:tab w:val="left" w:pos="10076"/>
-          <w:tab w:val="left" w:pos="10992"/>
-          <w:tab w:val="left" w:pos="11908"/>
-          <w:tab w:val="left" w:pos="12824"/>
-          <w:tab w:val="left" w:pos="13740"/>
-          <w:tab w:val="left" w:pos="14656"/>
-        </w:tabs>
-        <w:wordWrap w:val="0"/>
-        <w:spacing w:after="0" w:line="330" w:lineRule="atLeast"/>
-        <w:rPr>
-          <w:rFonts w:ascii="Consolas" w:eastAsia="Times New Roman" w:hAnsi="Consolas" w:cs="Courier New"/>
-          <w:color w:val="0F1115"/>
-          <w:sz w:val="20"/>
-          <w:szCs w:val="20"/>
-          <w:lang w:eastAsia="en-IN"/>
-        </w:rPr>
-      </w:pPr>
-      <w:proofErr w:type="gramStart"/>
-      <w:r>
-        <w:rPr>
-          <w:rFonts w:ascii="Consolas" w:eastAsia="Times New Roman" w:hAnsi="Consolas" w:cs="Courier New"/>
-          <w:color w:val="50A14F"/>
-          <w:sz w:val="20"/>
-          <w:szCs w:val="20"/>
-          <w:lang w:eastAsia="en-IN"/>
-        </w:rPr>
-        <w:t>echo</w:t>
-      </w:r>
-      <w:proofErr w:type="gramEnd"/>
-      <w:r>
-        <w:rPr>
-          <w:rFonts w:ascii="Consolas" w:eastAsia="Times New Roman" w:hAnsi="Consolas" w:cs="Courier New"/>
-          <w:color w:val="0F1115"/>
-          <w:sz w:val="20"/>
-          <w:szCs w:val="20"/>
-          <w:lang w:eastAsia="en-IN"/>
-        </w:rPr>
-        <w:t xml:space="preserve"> </w:t>
-      </w:r>
-      <w:r>
-        <w:rPr>
-          <w:rFonts w:ascii="Consolas" w:eastAsia="Times New Roman" w:hAnsi="Consolas" w:cs="Courier New"/>
-          <w:color w:val="50A14F"/>
-          <w:sz w:val="20"/>
-          <w:szCs w:val="20"/>
-          <w:lang w:eastAsia="en-IN"/>
-        </w:rPr>
-        <w:t>""</w:t>
-      </w:r>
-    </w:p>
-    <w:p>
-      <w:pPr>
-        <w:tabs>
-          <w:tab w:val="left" w:pos="916"/>
-          <w:tab w:val="left" w:pos="1832"/>
-          <w:tab w:val="left" w:pos="2748"/>
-          <w:tab w:val="left" w:pos="3664"/>
-          <w:tab w:val="left" w:pos="4580"/>
-          <w:tab w:val="left" w:pos="5496"/>
-          <w:tab w:val="left" w:pos="6412"/>
-          <w:tab w:val="left" w:pos="7328"/>
-          <w:tab w:val="left" w:pos="8244"/>
-          <w:tab w:val="left" w:pos="9160"/>
-          <w:tab w:val="left" w:pos="10076"/>
-          <w:tab w:val="left" w:pos="10992"/>
-          <w:tab w:val="left" w:pos="11908"/>
-          <w:tab w:val="left" w:pos="12824"/>
-          <w:tab w:val="left" w:pos="13740"/>
-          <w:tab w:val="left" w:pos="14656"/>
-        </w:tabs>
-        <w:wordWrap w:val="0"/>
-        <w:spacing w:after="0" w:line="330" w:lineRule="atLeast"/>
-        <w:rPr>
-          <w:rFonts w:ascii="Consolas" w:eastAsia="Times New Roman" w:hAnsi="Consolas" w:cs="Courier New"/>
-          <w:color w:val="0F1115"/>
-          <w:sz w:val="20"/>
-          <w:szCs w:val="20"/>
-          <w:lang w:eastAsia="en-IN"/>
-        </w:rPr>
-      </w:pPr>
-      <w:proofErr w:type="gramStart"/>
-      <w:r>
-        <w:rPr>
-          <w:rFonts w:ascii="Consolas" w:eastAsia="Times New Roman" w:hAnsi="Consolas" w:cs="Courier New"/>
-          <w:color w:val="50A14F"/>
-          <w:sz w:val="20"/>
-          <w:szCs w:val="20"/>
-          <w:lang w:eastAsia="en-IN"/>
-        </w:rPr>
-        <w:t>echo</w:t>
-      </w:r>
-      <w:proofErr w:type="gramEnd"/>
-      <w:r>
-        <w:rPr>
-          <w:rFonts w:ascii="Consolas" w:eastAsia="Times New Roman" w:hAnsi="Consolas" w:cs="Courier New"/>
-          <w:color w:val="0F1115"/>
-          <w:sz w:val="20"/>
-          <w:szCs w:val="20"/>
-          <w:lang w:eastAsia="en-IN"/>
-        </w:rPr>
-        <w:t xml:space="preserve"> </w:t>
-      </w:r>
-      <w:r>
-        <w:rPr>
-          <w:rFonts w:ascii="Consolas" w:eastAsia="Times New Roman" w:hAnsi="Consolas" w:cs="Courier New"/>
-          <w:color w:val="50A14F"/>
-          <w:sz w:val="20"/>
-          <w:szCs w:val="20"/>
-          <w:lang w:eastAsia="en-IN"/>
-        </w:rPr>
-        <w:t>"To use in R for differential expression analysis:"</w:t>
-      </w:r>
-    </w:p>
-    <w:p>
-      <w:pPr>
-        <w:tabs>
-          <w:tab w:val="left" w:pos="916"/>
-          <w:tab w:val="left" w:pos="1832"/>
-          <w:tab w:val="left" w:pos="2748"/>
-          <w:tab w:val="left" w:pos="3664"/>
-          <w:tab w:val="left" w:pos="4580"/>
-          <w:tab w:val="left" w:pos="5496"/>
-          <w:tab w:val="left" w:pos="6412"/>
-          <w:tab w:val="left" w:pos="7328"/>
-          <w:tab w:val="left" w:pos="8244"/>
-          <w:tab w:val="left" w:pos="9160"/>
-          <w:tab w:val="left" w:pos="10076"/>
-          <w:tab w:val="left" w:pos="10992"/>
-          <w:tab w:val="left" w:pos="11908"/>
-          <w:tab w:val="left" w:pos="12824"/>
-          <w:tab w:val="left" w:pos="13740"/>
-          <w:tab w:val="left" w:pos="14656"/>
-        </w:tabs>
-        <w:wordWrap w:val="0"/>
-        <w:spacing w:after="0" w:line="330" w:lineRule="atLeast"/>
-        <w:rPr>
-          <w:rFonts w:ascii="Consolas" w:eastAsia="Times New Roman" w:hAnsi="Consolas" w:cs="Courier New"/>
-          <w:color w:val="0F1115"/>
-          <w:sz w:val="20"/>
-          <w:szCs w:val="20"/>
-          <w:lang w:eastAsia="en-IN"/>
-        </w:rPr>
-      </w:pPr>
-      <w:proofErr w:type="gramStart"/>
-      <w:r>
-        <w:rPr>
-          <w:rFonts w:ascii="Consolas" w:eastAsia="Times New Roman" w:hAnsi="Consolas" w:cs="Courier New"/>
-          <w:color w:val="50A14F"/>
-          <w:sz w:val="20"/>
-          <w:szCs w:val="20"/>
-          <w:lang w:eastAsia="en-IN"/>
-        </w:rPr>
-        <w:t>echo</w:t>
-      </w:r>
-      <w:proofErr w:type="gramEnd"/>
-      <w:r>
-        <w:rPr>
-          <w:rFonts w:ascii="Consolas" w:eastAsia="Times New Roman" w:hAnsi="Consolas" w:cs="Courier New"/>
-          <w:color w:val="0F1115"/>
-          <w:sz w:val="20"/>
-          <w:szCs w:val="20"/>
-          <w:lang w:eastAsia="en-IN"/>
-        </w:rPr>
-        <w:t xml:space="preserve"> </w:t>
-      </w:r>
-      <w:r>
-        <w:rPr>
-          <w:rFonts w:ascii="Consolas" w:eastAsia="Times New Roman" w:hAnsi="Consolas" w:cs="Courier New"/>
-          <w:color w:val="50A14F"/>
-          <w:sz w:val="20"/>
-          <w:szCs w:val="20"/>
-          <w:lang w:eastAsia="en-IN"/>
-        </w:rPr>
-        <w:t>"1. Load count files: cancer_gene_counts.txt, normal_gene_counts.txt"</w:t>
-      </w:r>
-    </w:p>
-    <w:p>
-      <w:pPr>
-        <w:tabs>
-          <w:tab w:val="left" w:pos="916"/>
-          <w:tab w:val="left" w:pos="1832"/>
-          <w:tab w:val="left" w:pos="2748"/>
-          <w:tab w:val="left" w:pos="3664"/>
-          <w:tab w:val="left" w:pos="4580"/>
-          <w:tab w:val="left" w:pos="5496"/>
-          <w:tab w:val="left" w:pos="6412"/>
-          <w:tab w:val="left" w:pos="7328"/>
-          <w:tab w:val="left" w:pos="8244"/>
-          <w:tab w:val="left" w:pos="9160"/>
-          <w:tab w:val="left" w:pos="10076"/>
-          <w:tab w:val="left" w:pos="10992"/>
-          <w:tab w:val="left" w:pos="11908"/>
-          <w:tab w:val="left" w:pos="12824"/>
-          <w:tab w:val="left" w:pos="13740"/>
-          <w:tab w:val="left" w:pos="14656"/>
-        </w:tabs>
-        <w:wordWrap w:val="0"/>
-        <w:spacing w:after="0" w:line="330" w:lineRule="atLeast"/>
-        <w:rPr>
-          <w:rFonts w:ascii="Consolas" w:eastAsia="Times New Roman" w:hAnsi="Consolas" w:cs="Courier New"/>
-          <w:color w:val="0F1115"/>
-          <w:sz w:val="20"/>
-          <w:szCs w:val="20"/>
-          <w:lang w:eastAsia="en-IN"/>
-        </w:rPr>
-      </w:pPr>
-      <w:proofErr w:type="gramStart"/>
-      <w:r>
-        <w:rPr>
-          <w:rFonts w:ascii="Consolas" w:eastAsia="Times New Roman" w:hAnsi="Consolas" w:cs="Courier New"/>
-          <w:color w:val="50A14F"/>
-          <w:sz w:val="20"/>
-          <w:szCs w:val="20"/>
-          <w:lang w:eastAsia="en-IN"/>
-        </w:rPr>
-        <w:t>echo</w:t>
-      </w:r>
-      <w:proofErr w:type="gramEnd"/>
-      <w:r>
-        <w:rPr>
-          <w:rFonts w:ascii="Consolas" w:eastAsia="Times New Roman" w:hAnsi="Consolas" w:cs="Courier New"/>
-          <w:color w:val="0F1115"/>
-          <w:sz w:val="20"/>
-          <w:szCs w:val="20"/>
-          <w:lang w:eastAsia="en-IN"/>
-        </w:rPr>
-        <w:t xml:space="preserve"> </w:t>
-      </w:r>
-      <w:r>
-        <w:rPr>
-          <w:rFonts w:ascii="Consolas" w:eastAsia="Times New Roman" w:hAnsi="Consolas" w:cs="Courier New"/>
-          <w:color w:val="50A14F"/>
-          <w:sz w:val="20"/>
-          <w:szCs w:val="20"/>
-          <w:lang w:eastAsia="en-IN"/>
-        </w:rPr>
         <w:t>"2</w:t>
       </w:r>
-      <w:r>
-        <w:rPr>
-          <w:rFonts w:ascii="Consolas" w:eastAsia="Times New Roman" w:hAnsi="Consolas" w:cs="Courier New"/>
-          <w:color w:val="50A14F"/>
-          <w:sz w:val="20"/>
-          <w:szCs w:val="20"/>
-          <w:lang w:eastAsia="en-IN"/>
-        </w:rPr>
-        <w:t xml:space="preserve">. Use DESeq2 or </w:t>
-      </w:r>
-      <w:proofErr w:type="spellStart"/>
-      <w:r>
-        <w:rPr>
-          <w:rFonts w:ascii="Consolas" w:eastAsia="Times New Roman" w:hAnsi="Consolas" w:cs="Courier New"/>
-          <w:color w:val="50A14F"/>
-          <w:sz w:val="20"/>
-          <w:szCs w:val="20"/>
-          <w:lang w:eastAsia="en-IN"/>
-        </w:rPr>
-        <w:t>edgeR</w:t>
-      </w:r>
-      <w:proofErr w:type="spellEnd"/>
-      <w:r>
-        <w:rPr>
-          <w:rFonts w:ascii="Consolas" w:eastAsia="Times New Roman" w:hAnsi="Consolas" w:cs="Courier New"/>
-          <w:color w:val="50A14F"/>
-          <w:sz w:val="20"/>
-          <w:szCs w:val="20"/>
-          <w:lang w:eastAsia="en-IN"/>
-        </w:rPr>
-        <w:t xml:space="preserve"> for analysis"</w:t>
-      </w:r>
-    </w:p>
-    <w:p>
-      <w:pPr>
-        <w:tabs>
-          <w:tab w:val="left" w:pos="916"/>
-          <w:tab w:val="left" w:pos="1832"/>
-          <w:tab w:val="left" w:pos="2748"/>
-          <w:tab w:val="left" w:pos="3664"/>
-          <w:tab w:val="left" w:pos="4580"/>
-          <w:tab w:val="left" w:pos="5496"/>
-          <w:tab w:val="left" w:pos="6412"/>
-          <w:tab w:val="left" w:pos="7328"/>
-          <w:tab w:val="left" w:pos="8244"/>
-          <w:tab w:val="left" w:pos="9160"/>
-          <w:tab w:val="left" w:pos="10076"/>
-          <w:tab w:val="left" w:pos="10992"/>
-          <w:tab w:val="left" w:pos="11908"/>
-          <w:tab w:val="left" w:pos="12824"/>
-          <w:tab w:val="left" w:pos="13740"/>
-          <w:tab w:val="left" w:pos="14656"/>
-        </w:tabs>
-        <w:wordWrap w:val="0"/>
-        <w:spacing w:after="0" w:line="330" w:lineRule="atLeast"/>
-        <w:rPr>
-          <w:rFonts w:ascii="Consolas" w:eastAsia="Times New Roman" w:hAnsi="Consolas" w:cs="Courier New"/>
-          <w:color w:val="0F1115"/>
-          <w:sz w:val="20"/>
-          <w:szCs w:val="20"/>
-          <w:lang w:eastAsia="en-IN"/>
-        </w:rPr>
-      </w:pPr>
-      <w:proofErr w:type="gramStart"/>
-      <w:r>
-        <w:rPr>
-          <w:rFonts w:ascii="Consolas" w:eastAsia="Times New Roman" w:hAnsi="Consolas" w:cs="Courier New"/>
-          <w:color w:val="50A14F"/>
-          <w:sz w:val="20"/>
-          <w:szCs w:val="20"/>
-          <w:lang w:eastAsia="en-IN"/>
-        </w:rPr>
-        <w:t>echo</w:t>
-      </w:r>
-      <w:proofErr w:type="gramEnd"/>
-      <w:r>
-        <w:rPr>
-          <w:rFonts w:ascii="Consolas" w:eastAsia="Times New Roman" w:hAnsi="Consolas" w:cs="Courier New"/>
-          <w:color w:val="0F1115"/>
-          <w:sz w:val="20"/>
-          <w:szCs w:val="20"/>
-          <w:lang w:eastAsia="en-IN"/>
-        </w:rPr>
-        <w:t xml:space="preserve"> </w:t>
-      </w:r>
-      <w:r>
-        <w:rPr>
-          <w:rFonts w:ascii="Consolas" w:eastAsia="Times New Roman" w:hAnsi="Consolas" w:cs="Courier New"/>
-          <w:color w:val="50A14F"/>
-          <w:sz w:val="20"/>
-          <w:szCs w:val="20"/>
-          <w:lang w:eastAsia="en-IN"/>
-        </w:rPr>
-        <w:t>"==========================================="</w:t>
-      </w:r>
-    </w:p>
-    <w:p>
-      <w:pPr>
-        <w:tabs>
-          <w:tab w:val="left" w:pos="916"/>
-          <w:tab w:val="left" w:pos="1832"/>
-          <w:tab w:val="left" w:pos="2748"/>
-          <w:tab w:val="left" w:pos="3664"/>
-          <w:tab w:val="left" w:pos="4580"/>
-          <w:tab w:val="left" w:pos="5496"/>
-          <w:tab w:val="left" w:pos="6412"/>
-          <w:tab w:val="left" w:pos="7328"/>
-          <w:tab w:val="left" w:pos="8244"/>
-          <w:tab w:val="left" w:pos="9160"/>
-          <w:tab w:val="left" w:pos="10076"/>
-          <w:tab w:val="left" w:pos="10992"/>
-          <w:tab w:val="left" w:pos="11908"/>
-          <w:tab w:val="left" w:pos="12824"/>
-          <w:tab w:val="left" w:pos="13740"/>
-          <w:tab w:val="left" w:pos="14656"/>
-        </w:tabs>
-        <w:wordWrap w:val="0"/>
-        <w:spacing w:after="0" w:line="330" w:lineRule="atLeast"/>
-        <w:rPr>
-          <w:rFonts w:ascii="Consolas" w:eastAsia="Times New Roman" w:hAnsi="Consolas" w:cs="Courier New"/>
-          <w:color w:val="0F1115"/>
-          <w:sz w:val="20"/>
-          <w:szCs w:val="20"/>
-          <w:lang w:eastAsia="en-IN"/>
-        </w:rPr>
-      </w:pPr>
       <w:bookmarkStart w:id="0" w:name="_GoBack"/>
       <w:bookmarkEnd w:id="0"/>
+      <w:r>
+        <w:rPr>
+          <w:rFonts w:ascii="Consolas" w:eastAsia="Times New Roman" w:hAnsi="Consolas" w:cs="Courier New"/>
+          <w:color w:val="50A14F"/>
+          <w:sz w:val="20"/>
+          <w:szCs w:val="20"/>
+          <w:lang w:eastAsia="en-IN"/>
+        </w:rPr>
+        <w:t>. Alignment statistics:"</w:t>
+      </w:r>
+    </w:p>
+    <w:p>
+      <w:pPr>
+        <w:tabs>
+          <w:tab w:val="left" w:pos="916"/>
+          <w:tab w:val="left" w:pos="1832"/>
+          <w:tab w:val="left" w:pos="2748"/>
+          <w:tab w:val="left" w:pos="3664"/>
+          <w:tab w:val="left" w:pos="4580"/>
+          <w:tab w:val="left" w:pos="5496"/>
+          <w:tab w:val="left" w:pos="6412"/>
+          <w:tab w:val="left" w:pos="7328"/>
+          <w:tab w:val="left" w:pos="8244"/>
+          <w:tab w:val="left" w:pos="9160"/>
+          <w:tab w:val="left" w:pos="10076"/>
+          <w:tab w:val="left" w:pos="10992"/>
+          <w:tab w:val="left" w:pos="11908"/>
+          <w:tab w:val="left" w:pos="12824"/>
+          <w:tab w:val="left" w:pos="13740"/>
+          <w:tab w:val="left" w:pos="14656"/>
+        </w:tabs>
+        <w:wordWrap w:val="0"/>
+        <w:spacing w:after="0" w:line="330" w:lineRule="atLeast"/>
+        <w:rPr>
+          <w:rFonts w:ascii="Consolas" w:eastAsia="Times New Roman" w:hAnsi="Consolas" w:cs="Courier New"/>
+          <w:color w:val="0F1115"/>
+          <w:sz w:val="20"/>
+          <w:szCs w:val="20"/>
+          <w:lang w:eastAsia="en-IN"/>
+        </w:rPr>
+      </w:pPr>
+      <w:proofErr w:type="gramStart"/>
+      <w:r>
+        <w:rPr>
+          <w:rFonts w:ascii="Consolas" w:eastAsia="Times New Roman" w:hAnsi="Consolas" w:cs="Courier New"/>
+          <w:color w:val="50A14F"/>
+          <w:sz w:val="20"/>
+          <w:szCs w:val="20"/>
+          <w:lang w:eastAsia="en-IN"/>
+        </w:rPr>
+        <w:t>echo</w:t>
+      </w:r>
+      <w:proofErr w:type="gramEnd"/>
+      <w:r>
+        <w:rPr>
+          <w:rFonts w:ascii="Consolas" w:eastAsia="Times New Roman" w:hAnsi="Consolas" w:cs="Courier New"/>
+          <w:color w:val="0F1115"/>
+          <w:sz w:val="20"/>
+          <w:szCs w:val="20"/>
+          <w:lang w:eastAsia="en-IN"/>
+        </w:rPr>
+        <w:t xml:space="preserve"> </w:t>
+      </w:r>
+      <w:r>
+        <w:rPr>
+          <w:rFonts w:ascii="Consolas" w:eastAsia="Times New Roman" w:hAnsi="Consolas" w:cs="Courier New"/>
+          <w:color w:val="50A14F"/>
+          <w:sz w:val="20"/>
+          <w:szCs w:val="20"/>
+          <w:lang w:eastAsia="en-IN"/>
+        </w:rPr>
+        <w:t>"   - cancer_test_alignment_summary.txt"</w:t>
+      </w:r>
+    </w:p>
+    <w:p>
+      <w:pPr>
+        <w:tabs>
+          <w:tab w:val="left" w:pos="916"/>
+          <w:tab w:val="left" w:pos="1832"/>
+          <w:tab w:val="left" w:pos="2748"/>
+          <w:tab w:val="left" w:pos="3664"/>
+          <w:tab w:val="left" w:pos="4580"/>
+          <w:tab w:val="left" w:pos="5496"/>
+          <w:tab w:val="left" w:pos="6412"/>
+          <w:tab w:val="left" w:pos="7328"/>
+          <w:tab w:val="left" w:pos="8244"/>
+          <w:tab w:val="left" w:pos="9160"/>
+          <w:tab w:val="left" w:pos="10076"/>
+          <w:tab w:val="left" w:pos="10992"/>
+          <w:tab w:val="left" w:pos="11908"/>
+          <w:tab w:val="left" w:pos="12824"/>
+          <w:tab w:val="left" w:pos="13740"/>
+          <w:tab w:val="left" w:pos="14656"/>
+        </w:tabs>
+        <w:wordWrap w:val="0"/>
+        <w:spacing w:after="0" w:line="330" w:lineRule="atLeast"/>
+        <w:rPr>
+          <w:rFonts w:ascii="Consolas" w:eastAsia="Times New Roman" w:hAnsi="Consolas" w:cs="Courier New"/>
+          <w:color w:val="0F1115"/>
+          <w:sz w:val="20"/>
+          <w:szCs w:val="20"/>
+          <w:lang w:eastAsia="en-IN"/>
+        </w:rPr>
+      </w:pPr>
+      <w:proofErr w:type="gramStart"/>
+      <w:r>
+        <w:rPr>
+          <w:rFonts w:ascii="Consolas" w:eastAsia="Times New Roman" w:hAnsi="Consolas" w:cs="Courier New"/>
+          <w:color w:val="50A14F"/>
+          <w:sz w:val="20"/>
+          <w:szCs w:val="20"/>
+          <w:lang w:eastAsia="en-IN"/>
+        </w:rPr>
+        <w:t>echo</w:t>
+      </w:r>
+      <w:proofErr w:type="gramEnd"/>
+      <w:r>
+        <w:rPr>
+          <w:rFonts w:ascii="Consolas" w:eastAsia="Times New Roman" w:hAnsi="Consolas" w:cs="Courier New"/>
+          <w:color w:val="0F1115"/>
+          <w:sz w:val="20"/>
+          <w:szCs w:val="20"/>
+          <w:lang w:eastAsia="en-IN"/>
+        </w:rPr>
+        <w:t xml:space="preserve"> </w:t>
+      </w:r>
+      <w:r>
+        <w:rPr>
+          <w:rFonts w:ascii="Consolas" w:eastAsia="Times New Roman" w:hAnsi="Consolas" w:cs="Courier New"/>
+          <w:color w:val="50A14F"/>
+          <w:sz w:val="20"/>
+          <w:szCs w:val="20"/>
+          <w:lang w:eastAsia="en-IN"/>
+        </w:rPr>
+        <w:t>"   - normal_test_alignment_summary.txt"</w:t>
+      </w:r>
+    </w:p>
+    <w:p>
+      <w:pPr>
+        <w:tabs>
+          <w:tab w:val="left" w:pos="916"/>
+          <w:tab w:val="left" w:pos="1832"/>
+          <w:tab w:val="left" w:pos="2748"/>
+          <w:tab w:val="left" w:pos="3664"/>
+          <w:tab w:val="left" w:pos="4580"/>
+          <w:tab w:val="left" w:pos="5496"/>
+          <w:tab w:val="left" w:pos="6412"/>
+          <w:tab w:val="left" w:pos="7328"/>
+          <w:tab w:val="left" w:pos="8244"/>
+          <w:tab w:val="left" w:pos="9160"/>
+          <w:tab w:val="left" w:pos="10076"/>
+          <w:tab w:val="left" w:pos="10992"/>
+          <w:tab w:val="left" w:pos="11908"/>
+          <w:tab w:val="left" w:pos="12824"/>
+          <w:tab w:val="left" w:pos="13740"/>
+          <w:tab w:val="left" w:pos="14656"/>
+        </w:tabs>
+        <w:wordWrap w:val="0"/>
+        <w:spacing w:after="0" w:line="330" w:lineRule="atLeast"/>
+        <w:rPr>
+          <w:rFonts w:ascii="Consolas" w:eastAsia="Times New Roman" w:hAnsi="Consolas" w:cs="Courier New"/>
+          <w:color w:val="0F1115"/>
+          <w:sz w:val="20"/>
+          <w:szCs w:val="20"/>
+          <w:lang w:eastAsia="en-IN"/>
+        </w:rPr>
+      </w:pPr>
+      <w:proofErr w:type="gramStart"/>
+      <w:r>
+        <w:rPr>
+          <w:rFonts w:ascii="Consolas" w:eastAsia="Times New Roman" w:hAnsi="Consolas" w:cs="Courier New"/>
+          <w:color w:val="50A14F"/>
+          <w:sz w:val="20"/>
+          <w:szCs w:val="20"/>
+          <w:lang w:eastAsia="en-IN"/>
+        </w:rPr>
+        <w:t>echo</w:t>
+      </w:r>
+      <w:proofErr w:type="gramEnd"/>
+      <w:r>
+        <w:rPr>
+          <w:rFonts w:ascii="Consolas" w:eastAsia="Times New Roman" w:hAnsi="Consolas" w:cs="Courier New"/>
+          <w:color w:val="0F1115"/>
+          <w:sz w:val="20"/>
+          <w:szCs w:val="20"/>
+          <w:lang w:eastAsia="en-IN"/>
+        </w:rPr>
+        <w:t xml:space="preserve"> </w:t>
+      </w:r>
+      <w:r>
+        <w:rPr>
+          <w:rFonts w:ascii="Consolas" w:eastAsia="Times New Roman" w:hAnsi="Consolas" w:cs="Courier New"/>
+          <w:color w:val="50A14F"/>
+          <w:sz w:val="20"/>
+          <w:szCs w:val="20"/>
+          <w:lang w:eastAsia="en-IN"/>
+        </w:rPr>
+        <w:t>""</w:t>
+      </w:r>
+    </w:p>
+    <w:p>
+      <w:pPr>
+        <w:tabs>
+          <w:tab w:val="left" w:pos="916"/>
+          <w:tab w:val="left" w:pos="1832"/>
+          <w:tab w:val="left" w:pos="2748"/>
+          <w:tab w:val="left" w:pos="3664"/>
+          <w:tab w:val="left" w:pos="4580"/>
+          <w:tab w:val="left" w:pos="5496"/>
+          <w:tab w:val="left" w:pos="6412"/>
+          <w:tab w:val="left" w:pos="7328"/>
+          <w:tab w:val="left" w:pos="8244"/>
+          <w:tab w:val="left" w:pos="9160"/>
+          <w:tab w:val="left" w:pos="10076"/>
+          <w:tab w:val="left" w:pos="10992"/>
+          <w:tab w:val="left" w:pos="11908"/>
+          <w:tab w:val="left" w:pos="12824"/>
+          <w:tab w:val="left" w:pos="13740"/>
+          <w:tab w:val="left" w:pos="14656"/>
+        </w:tabs>
+        <w:wordWrap w:val="0"/>
+        <w:spacing w:after="0" w:line="330" w:lineRule="atLeast"/>
+        <w:rPr>
+          <w:rFonts w:ascii="Consolas" w:eastAsia="Times New Roman" w:hAnsi="Consolas" w:cs="Courier New"/>
+          <w:color w:val="0F1115"/>
+          <w:sz w:val="20"/>
+          <w:szCs w:val="20"/>
+          <w:lang w:eastAsia="en-IN"/>
+        </w:rPr>
+      </w:pPr>
+      <w:proofErr w:type="gramStart"/>
+      <w:r>
+        <w:rPr>
+          <w:rFonts w:ascii="Consolas" w:eastAsia="Times New Roman" w:hAnsi="Consolas" w:cs="Courier New"/>
+          <w:color w:val="50A14F"/>
+          <w:sz w:val="20"/>
+          <w:szCs w:val="20"/>
+          <w:lang w:eastAsia="en-IN"/>
+        </w:rPr>
+        <w:t>echo</w:t>
+      </w:r>
+      <w:proofErr w:type="gramEnd"/>
+      <w:r>
+        <w:rPr>
+          <w:rFonts w:ascii="Consolas" w:eastAsia="Times New Roman" w:hAnsi="Consolas" w:cs="Courier New"/>
+          <w:color w:val="0F1115"/>
+          <w:sz w:val="20"/>
+          <w:szCs w:val="20"/>
+          <w:lang w:eastAsia="en-IN"/>
+        </w:rPr>
+        <w:t xml:space="preserve"> </w:t>
+      </w:r>
+      <w:r>
+        <w:rPr>
+          <w:rFonts w:ascii="Consolas" w:eastAsia="Times New Roman" w:hAnsi="Consolas" w:cs="Courier New"/>
+          <w:color w:val="50A14F"/>
+          <w:sz w:val="20"/>
+          <w:szCs w:val="20"/>
+          <w:lang w:eastAsia="en-IN"/>
+        </w:rPr>
+        <w:t>"To use in R for differential expression analysis:"</w:t>
+      </w:r>
+    </w:p>
+    <w:p>
+      <w:pPr>
+        <w:tabs>
+          <w:tab w:val="left" w:pos="916"/>
+          <w:tab w:val="left" w:pos="1832"/>
+          <w:tab w:val="left" w:pos="2748"/>
+          <w:tab w:val="left" w:pos="3664"/>
+          <w:tab w:val="left" w:pos="4580"/>
+          <w:tab w:val="left" w:pos="5496"/>
+          <w:tab w:val="left" w:pos="6412"/>
+          <w:tab w:val="left" w:pos="7328"/>
+          <w:tab w:val="left" w:pos="8244"/>
+          <w:tab w:val="left" w:pos="9160"/>
+          <w:tab w:val="left" w:pos="10076"/>
+          <w:tab w:val="left" w:pos="10992"/>
+          <w:tab w:val="left" w:pos="11908"/>
+          <w:tab w:val="left" w:pos="12824"/>
+          <w:tab w:val="left" w:pos="13740"/>
+          <w:tab w:val="left" w:pos="14656"/>
+        </w:tabs>
+        <w:wordWrap w:val="0"/>
+        <w:spacing w:after="0" w:line="330" w:lineRule="atLeast"/>
+        <w:rPr>
+          <w:rFonts w:ascii="Consolas" w:eastAsia="Times New Roman" w:hAnsi="Consolas" w:cs="Courier New"/>
+          <w:color w:val="0F1115"/>
+          <w:sz w:val="20"/>
+          <w:szCs w:val="20"/>
+          <w:lang w:eastAsia="en-IN"/>
+        </w:rPr>
+      </w:pPr>
+      <w:proofErr w:type="gramStart"/>
+      <w:r>
+        <w:rPr>
+          <w:rFonts w:ascii="Consolas" w:eastAsia="Times New Roman" w:hAnsi="Consolas" w:cs="Courier New"/>
+          <w:color w:val="50A14F"/>
+          <w:sz w:val="20"/>
+          <w:szCs w:val="20"/>
+          <w:lang w:eastAsia="en-IN"/>
+        </w:rPr>
+        <w:t>echo</w:t>
+      </w:r>
+      <w:proofErr w:type="gramEnd"/>
+      <w:r>
+        <w:rPr>
+          <w:rFonts w:ascii="Consolas" w:eastAsia="Times New Roman" w:hAnsi="Consolas" w:cs="Courier New"/>
+          <w:color w:val="0F1115"/>
+          <w:sz w:val="20"/>
+          <w:szCs w:val="20"/>
+          <w:lang w:eastAsia="en-IN"/>
+        </w:rPr>
+        <w:t xml:space="preserve"> </w:t>
+      </w:r>
+      <w:r>
+        <w:rPr>
+          <w:rFonts w:ascii="Consolas" w:eastAsia="Times New Roman" w:hAnsi="Consolas" w:cs="Courier New"/>
+          <w:color w:val="50A14F"/>
+          <w:sz w:val="20"/>
+          <w:szCs w:val="20"/>
+          <w:lang w:eastAsia="en-IN"/>
+        </w:rPr>
+        <w:t>"1. Load count files: cancer_gene_counts.txt, normal_gene_counts.txt"</w:t>
+      </w:r>
+    </w:p>
+    <w:p>
+      <w:pPr>
+        <w:tabs>
+          <w:tab w:val="left" w:pos="916"/>
+          <w:tab w:val="left" w:pos="1832"/>
+          <w:tab w:val="left" w:pos="2748"/>
+          <w:tab w:val="left" w:pos="3664"/>
+          <w:tab w:val="left" w:pos="4580"/>
+          <w:tab w:val="left" w:pos="5496"/>
+          <w:tab w:val="left" w:pos="6412"/>
+          <w:tab w:val="left" w:pos="7328"/>
+          <w:tab w:val="left" w:pos="8244"/>
+          <w:tab w:val="left" w:pos="9160"/>
+          <w:tab w:val="left" w:pos="10076"/>
+          <w:tab w:val="left" w:pos="10992"/>
+          <w:tab w:val="left" w:pos="11908"/>
+          <w:tab w:val="left" w:pos="12824"/>
+          <w:tab w:val="left" w:pos="13740"/>
+          <w:tab w:val="left" w:pos="14656"/>
+        </w:tabs>
+        <w:wordWrap w:val="0"/>
+        <w:spacing w:after="0" w:line="330" w:lineRule="atLeast"/>
+        <w:rPr>
+          <w:rFonts w:ascii="Consolas" w:eastAsia="Times New Roman" w:hAnsi="Consolas" w:cs="Courier New"/>
+          <w:color w:val="0F1115"/>
+          <w:sz w:val="20"/>
+          <w:szCs w:val="20"/>
+          <w:lang w:eastAsia="en-IN"/>
+        </w:rPr>
+      </w:pPr>
+      <w:proofErr w:type="gramStart"/>
+      <w:r>
+        <w:rPr>
+          <w:rFonts w:ascii="Consolas" w:eastAsia="Times New Roman" w:hAnsi="Consolas" w:cs="Courier New"/>
+          <w:color w:val="50A14F"/>
+          <w:sz w:val="20"/>
+          <w:szCs w:val="20"/>
+          <w:lang w:eastAsia="en-IN"/>
+        </w:rPr>
+        <w:t>echo</w:t>
+      </w:r>
+      <w:proofErr w:type="gramEnd"/>
+      <w:r>
+        <w:rPr>
+          <w:rFonts w:ascii="Consolas" w:eastAsia="Times New Roman" w:hAnsi="Consolas" w:cs="Courier New"/>
+          <w:color w:val="0F1115"/>
+          <w:sz w:val="20"/>
+          <w:szCs w:val="20"/>
+          <w:lang w:eastAsia="en-IN"/>
+        </w:rPr>
+        <w:t xml:space="preserve"> </w:t>
+      </w:r>
+      <w:r>
+        <w:rPr>
+          <w:rFonts w:ascii="Consolas" w:eastAsia="Times New Roman" w:hAnsi="Consolas" w:cs="Courier New"/>
+          <w:color w:val="50A14F"/>
+          <w:sz w:val="20"/>
+          <w:szCs w:val="20"/>
+          <w:lang w:eastAsia="en-IN"/>
+        </w:rPr>
+        <w:t>"2</w:t>
+      </w:r>
+      <w:r>
+        <w:rPr>
+          <w:rFonts w:ascii="Consolas" w:eastAsia="Times New Roman" w:hAnsi="Consolas" w:cs="Courier New"/>
+          <w:color w:val="50A14F"/>
+          <w:sz w:val="20"/>
+          <w:szCs w:val="20"/>
+          <w:lang w:eastAsia="en-IN"/>
+        </w:rPr>
+        <w:t xml:space="preserve">. Use DESeq2 or </w:t>
+      </w:r>
+      <w:proofErr w:type="spellStart"/>
+      <w:r>
+        <w:rPr>
+          <w:rFonts w:ascii="Consolas" w:eastAsia="Times New Roman" w:hAnsi="Consolas" w:cs="Courier New"/>
+          <w:color w:val="50A14F"/>
+          <w:sz w:val="20"/>
+          <w:szCs w:val="20"/>
+          <w:lang w:eastAsia="en-IN"/>
+        </w:rPr>
+        <w:t>edgeR</w:t>
+      </w:r>
+      <w:proofErr w:type="spellEnd"/>
+      <w:r>
+        <w:rPr>
+          <w:rFonts w:ascii="Consolas" w:eastAsia="Times New Roman" w:hAnsi="Consolas" w:cs="Courier New"/>
+          <w:color w:val="50A14F"/>
+          <w:sz w:val="20"/>
+          <w:szCs w:val="20"/>
+          <w:lang w:eastAsia="en-IN"/>
+        </w:rPr>
+        <w:t xml:space="preserve"> for analysis"</w:t>
+      </w:r>
+    </w:p>
+    <w:p>
+      <w:pPr>
+        <w:tabs>
+          <w:tab w:val="left" w:pos="916"/>
+          <w:tab w:val="left" w:pos="1832"/>
+          <w:tab w:val="left" w:pos="2748"/>
+          <w:tab w:val="left" w:pos="3664"/>
+          <w:tab w:val="left" w:pos="4580"/>
+          <w:tab w:val="left" w:pos="5496"/>
+          <w:tab w:val="left" w:pos="6412"/>
+          <w:tab w:val="left" w:pos="7328"/>
+          <w:tab w:val="left" w:pos="8244"/>
+          <w:tab w:val="left" w:pos="9160"/>
+          <w:tab w:val="left" w:pos="10076"/>
+          <w:tab w:val="left" w:pos="10992"/>
+          <w:tab w:val="left" w:pos="11908"/>
+          <w:tab w:val="left" w:pos="12824"/>
+          <w:tab w:val="left" w:pos="13740"/>
+          <w:tab w:val="left" w:pos="14656"/>
+        </w:tabs>
+        <w:wordWrap w:val="0"/>
+        <w:spacing w:after="0" w:line="330" w:lineRule="atLeast"/>
+        <w:rPr>
+          <w:rFonts w:ascii="Consolas" w:eastAsia="Times New Roman" w:hAnsi="Consolas" w:cs="Courier New"/>
+          <w:color w:val="0F1115"/>
+          <w:sz w:val="20"/>
+          <w:szCs w:val="20"/>
+          <w:lang w:eastAsia="en-IN"/>
+        </w:rPr>
+      </w:pPr>
+      <w:proofErr w:type="gramStart"/>
+      <w:r>
+        <w:rPr>
+          <w:rFonts w:ascii="Consolas" w:eastAsia="Times New Roman" w:hAnsi="Consolas" w:cs="Courier New"/>
+          <w:color w:val="50A14F"/>
+          <w:sz w:val="20"/>
+          <w:szCs w:val="20"/>
+          <w:lang w:eastAsia="en-IN"/>
+        </w:rPr>
+        <w:t>echo</w:t>
+      </w:r>
+      <w:proofErr w:type="gramEnd"/>
+      <w:r>
+        <w:rPr>
+          <w:rFonts w:ascii="Consolas" w:eastAsia="Times New Roman" w:hAnsi="Consolas" w:cs="Courier New"/>
+          <w:color w:val="0F1115"/>
+          <w:sz w:val="20"/>
+          <w:szCs w:val="20"/>
+          <w:lang w:eastAsia="en-IN"/>
+        </w:rPr>
+        <w:t xml:space="preserve"> </w:t>
+      </w:r>
+      <w:r>
+        <w:rPr>
+          <w:rFonts w:ascii="Consolas" w:eastAsia="Times New Roman" w:hAnsi="Consolas" w:cs="Courier New"/>
+          <w:color w:val="50A14F"/>
+          <w:sz w:val="20"/>
+          <w:szCs w:val="20"/>
+          <w:lang w:eastAsia="en-IN"/>
+        </w:rPr>
+        <w:t>"==========================================="</w:t>
+      </w:r>
+    </w:p>
+    <w:p>
+      <w:pPr>
+        <w:tabs>
+          <w:tab w:val="left" w:pos="916"/>
+          <w:tab w:val="left" w:pos="1832"/>
+          <w:tab w:val="left" w:pos="2748"/>
+          <w:tab w:val="left" w:pos="3664"/>
+          <w:tab w:val="left" w:pos="4580"/>
+          <w:tab w:val="left" w:pos="5496"/>
+          <w:tab w:val="left" w:pos="6412"/>
+          <w:tab w:val="left" w:pos="7328"/>
+          <w:tab w:val="left" w:pos="8244"/>
+          <w:tab w:val="left" w:pos="9160"/>
+          <w:tab w:val="left" w:pos="10076"/>
+          <w:tab w:val="left" w:pos="10992"/>
+          <w:tab w:val="left" w:pos="11908"/>
+          <w:tab w:val="left" w:pos="12824"/>
+          <w:tab w:val="left" w:pos="13740"/>
+          <w:tab w:val="left" w:pos="14656"/>
+        </w:tabs>
+        <w:wordWrap w:val="0"/>
+        <w:spacing w:after="0" w:line="330" w:lineRule="atLeast"/>
+        <w:rPr>
+          <w:rFonts w:ascii="Consolas" w:eastAsia="Times New Roman" w:hAnsi="Consolas" w:cs="Courier New"/>
+          <w:color w:val="0F1115"/>
+          <w:sz w:val="20"/>
+          <w:szCs w:val="20"/>
+          <w:lang w:eastAsia="en-IN"/>
+        </w:rPr>
+      </w:pPr>
     </w:p>
     <w:p>
       <w:pPr>

</xml_diff>